<commit_message>
Update Group Reflection - Adam Mutimer.docx
</commit_message>
<xml_diff>
--- a/Group reflection/Group Reflection - Adam Mutimer.docx
+++ b/Group reflection/Group Reflection - Adam Mutimer.docx
@@ -4,10 +4,8 @@
   <w:body>
     <w:p>
       <w:pPr>
-        <w:spacing w:before="100" w:beforeAutospacing="1" w:after="100" w:afterAutospacing="1" w:line="240" w:lineRule="auto"/>
-        <w:outlineLvl w:val="4"/>
-        <w:rPr>
-          <w:rFonts w:ascii="Open Sans" w:eastAsia="Times New Roman" w:hAnsi="Open Sans" w:cs="Open Sans"/>
+        <w:rPr>
+          <w:rFonts w:eastAsia="Times New Roman" w:cstheme="minorHAnsi"/>
           <w:b/>
           <w:bCs/>
           <w:sz w:val="20"/>
@@ -17,7 +15,7 @@
       </w:pPr>
       <w:r>
         <w:rPr>
-          <w:rFonts w:ascii="Open Sans" w:eastAsia="Times New Roman" w:hAnsi="Open Sans" w:cs="Open Sans"/>
+          <w:rFonts w:eastAsia="Times New Roman" w:cstheme="minorHAnsi"/>
           <w:b/>
           <w:bCs/>
           <w:sz w:val="20"/>
@@ -26,92 +24,94 @@
         </w:rPr>
         <w:t>What went well?</w:t>
       </w:r>
+      <w:bookmarkStart w:id="0" w:name="_Hlk57363942"/>
     </w:p>
     <w:p>
       <w:pPr>
-        <w:spacing w:before="100" w:beforeAutospacing="1" w:after="100" w:afterAutospacing="1" w:line="240" w:lineRule="auto"/>
-        <w:outlineLvl w:val="4"/>
-        <w:rPr>
-          <w:rFonts w:ascii="Open Sans" w:eastAsia="Times New Roman" w:hAnsi="Open Sans" w:cs="Open Sans"/>
+        <w:rPr>
+          <w:rFonts w:eastAsia="Times New Roman" w:cstheme="minorHAnsi"/>
           <w:sz w:val="20"/>
           <w:szCs w:val="20"/>
           <w:lang w:eastAsia="en-AU"/>
         </w:rPr>
       </w:pPr>
-      <w:r>
-        <w:rPr>
-          <w:rFonts w:ascii="Open Sans" w:eastAsia="Times New Roman" w:hAnsi="Open Sans" w:cs="Open Sans"/>
+      <w:bookmarkStart w:id="1" w:name="_Hlk57363968"/>
+      <w:r>
+        <w:rPr>
+          <w:rFonts w:eastAsia="Times New Roman" w:cstheme="minorHAnsi"/>
           <w:sz w:val="20"/>
           <w:szCs w:val="20"/>
           <w:lang w:eastAsia="en-AU"/>
         </w:rPr>
         <w:t>Assessment 3 went like clockwork; we all knew what to expect from each team member and were aware of their abilities from Assessment 2. We did mix up the roles a little this time around to address some concerns raised from the feedback provided for the last assessment and for other team members to gain experience in different areas.</w:t>
+      </w:r>
+    </w:p>
+    <w:bookmarkEnd w:id="0"/>
+    <w:bookmarkEnd w:id="1"/>
+    <w:p>
+      <w:pPr>
+        <w:rPr>
+          <w:rFonts w:eastAsia="Times New Roman" w:cstheme="minorHAnsi"/>
+          <w:b/>
+          <w:bCs/>
+          <w:sz w:val="20"/>
+          <w:szCs w:val="20"/>
+          <w:lang w:eastAsia="en-AU"/>
+        </w:rPr>
+      </w:pPr>
+      <w:r>
+        <w:rPr>
+          <w:rFonts w:eastAsia="Times New Roman" w:cstheme="minorHAnsi"/>
+          <w:b/>
+          <w:bCs/>
+          <w:sz w:val="20"/>
+          <w:szCs w:val="20"/>
+          <w:lang w:eastAsia="en-AU"/>
+        </w:rPr>
+        <w:t>What could be improved?</w:t>
       </w:r>
     </w:p>
     <w:p>
       <w:pPr>
-        <w:spacing w:before="100" w:beforeAutospacing="1" w:after="100" w:afterAutospacing="1" w:line="240" w:lineRule="auto"/>
-        <w:outlineLvl w:val="4"/>
-        <w:rPr>
-          <w:rFonts w:ascii="Open Sans" w:eastAsia="Times New Roman" w:hAnsi="Open Sans" w:cs="Open Sans"/>
-          <w:b/>
-          <w:bCs/>
-          <w:sz w:val="20"/>
-          <w:szCs w:val="20"/>
-          <w:lang w:eastAsia="en-AU"/>
+        <w:rPr>
+          <w:rFonts w:cstheme="minorHAnsi"/>
+          <w:sz w:val="20"/>
+          <w:szCs w:val="20"/>
         </w:rPr>
       </w:pPr>
-      <w:r>
-        <w:rPr>
-          <w:rFonts w:ascii="Open Sans" w:eastAsia="Times New Roman" w:hAnsi="Open Sans" w:cs="Open Sans"/>
-          <w:b/>
-          <w:bCs/>
-          <w:sz w:val="20"/>
-          <w:szCs w:val="20"/>
-          <w:lang w:eastAsia="en-AU"/>
-        </w:rPr>
-        <w:t>What could be improved?</w:t>
+      <w:bookmarkStart w:id="2" w:name="_Hlk57364015"/>
+      <w:r>
+        <w:rPr>
+          <w:rFonts w:cstheme="minorHAnsi"/>
+          <w:sz w:val="20"/>
+          <w:szCs w:val="20"/>
+        </w:rPr>
+        <w:t xml:space="preserve">Meeting Schedules was improved slightly over the last Assignment but still has room for improvement. But honestly, nothing is perfect. Beyond that, I </w:t>
+      </w:r>
+      <w:proofErr w:type="spellStart"/>
+      <w:r>
+        <w:rPr>
+          <w:rFonts w:cstheme="minorHAnsi"/>
+          <w:sz w:val="20"/>
+          <w:szCs w:val="20"/>
+        </w:rPr>
+        <w:t>can not</w:t>
+      </w:r>
+      <w:proofErr w:type="spellEnd"/>
+      <w:r>
+        <w:rPr>
+          <w:rFonts w:cstheme="minorHAnsi"/>
+          <w:sz w:val="20"/>
+          <w:szCs w:val="20"/>
+        </w:rPr>
+        <w:t xml:space="preserve"> fault anything else as I believe everything went well.</w:t>
       </w:r>
     </w:p>
+    <w:bookmarkEnd w:id="2"/>
     <w:p>
       <w:pPr>
         <w:rPr>
-          <w:rFonts w:ascii="Open Sans" w:hAnsi="Open Sans" w:cs="Open Sans"/>
-          <w:sz w:val="20"/>
-          <w:szCs w:val="20"/>
-        </w:rPr>
-      </w:pPr>
-      <w:r>
-        <w:rPr>
-          <w:rFonts w:ascii="Open Sans" w:hAnsi="Open Sans" w:cs="Open Sans"/>
-          <w:sz w:val="20"/>
-          <w:szCs w:val="20"/>
-        </w:rPr>
-        <w:t xml:space="preserve">Meeting Schedules was improved slightly over the last Assignment but still has room for improvement. But honestly, nothing is perfect. Beyond that, I </w:t>
-      </w:r>
-      <w:proofErr w:type="spellStart"/>
-      <w:r>
-        <w:rPr>
-          <w:rFonts w:ascii="Open Sans" w:hAnsi="Open Sans" w:cs="Open Sans"/>
-          <w:sz w:val="20"/>
-          <w:szCs w:val="20"/>
-        </w:rPr>
-        <w:t>can not</w:t>
-      </w:r>
-      <w:proofErr w:type="spellEnd"/>
-      <w:r>
-        <w:rPr>
-          <w:rFonts w:ascii="Open Sans" w:hAnsi="Open Sans" w:cs="Open Sans"/>
-          <w:sz w:val="20"/>
-          <w:szCs w:val="20"/>
-        </w:rPr>
-        <w:t xml:space="preserve"> fault anything else as I believe everything went well.</w:t>
-      </w:r>
-    </w:p>
-    <w:p>
-      <w:pPr>
-        <w:rPr>
-          <w:rFonts w:ascii="Open Sans" w:hAnsi="Open Sans" w:cs="Open Sans"/>
+          <w:rFonts w:cstheme="minorHAnsi"/>
           <w:sz w:val="20"/>
           <w:szCs w:val="20"/>
         </w:rPr>
@@ -119,14 +119,17 @@
     </w:p>
     <w:p>
       <w:pPr>
-        <w:pStyle w:val="Heading5"/>
-        <w:rPr>
-          <w:rFonts w:ascii="Open Sans" w:hAnsi="Open Sans" w:cs="Open Sans"/>
+        <w:rPr>
+          <w:rFonts w:cstheme="minorHAnsi"/>
+          <w:sz w:val="20"/>
+          <w:szCs w:val="20"/>
         </w:rPr>
       </w:pPr>
       <w:r>
         <w:rPr>
-          <w:rFonts w:ascii="Open Sans" w:hAnsi="Open Sans" w:cs="Open Sans"/>
+          <w:rFonts w:cstheme="minorHAnsi"/>
+          <w:sz w:val="20"/>
+          <w:szCs w:val="20"/>
         </w:rPr>
         <w:t>At least one thing that was surprising?</w:t>
       </w:r>
@@ -134,24 +137,26 @@
     <w:p>
       <w:pPr>
         <w:rPr>
-          <w:rFonts w:ascii="Open Sans" w:hAnsi="Open Sans" w:cs="Open Sans"/>
+          <w:rFonts w:cstheme="minorHAnsi"/>
           <w:sz w:val="20"/>
           <w:szCs w:val="20"/>
         </w:rPr>
       </w:pPr>
-      <w:r>
-        <w:rPr>
-          <w:rFonts w:ascii="Open Sans" w:hAnsi="Open Sans" w:cs="Open Sans"/>
+      <w:bookmarkStart w:id="3" w:name="_Hlk57364053"/>
+      <w:r>
+        <w:rPr>
+          <w:rFonts w:cstheme="minorHAnsi"/>
           <w:sz w:val="20"/>
           <w:szCs w:val="20"/>
         </w:rPr>
         <w:t>Again I was surprised how well our team functions together, the dynamic of the group is excellent and I would love to work with this group of people in a more professional and employed manor in the future.</w:t>
       </w:r>
     </w:p>
+    <w:bookmarkEnd w:id="3"/>
     <w:p>
       <w:pPr>
         <w:rPr>
-          <w:rFonts w:ascii="Open Sans" w:hAnsi="Open Sans" w:cs="Open Sans"/>
+          <w:rFonts w:cstheme="minorHAnsi"/>
           <w:sz w:val="20"/>
           <w:szCs w:val="20"/>
         </w:rPr>
@@ -159,10 +164,8 @@
     </w:p>
     <w:p>
       <w:pPr>
-        <w:spacing w:before="100" w:beforeAutospacing="1" w:after="100" w:afterAutospacing="1" w:line="240" w:lineRule="auto"/>
-        <w:outlineLvl w:val="4"/>
-        <w:rPr>
-          <w:rFonts w:ascii="Open Sans" w:eastAsia="Times New Roman" w:hAnsi="Open Sans" w:cs="Open Sans"/>
+        <w:rPr>
+          <w:rFonts w:eastAsia="Times New Roman" w:cstheme="minorHAnsi"/>
           <w:b/>
           <w:bCs/>
           <w:sz w:val="20"/>
@@ -172,7 +175,7 @@
       </w:pPr>
       <w:r>
         <w:rPr>
-          <w:rFonts w:ascii="Open Sans" w:eastAsia="Times New Roman" w:hAnsi="Open Sans" w:cs="Open Sans"/>
+          <w:rFonts w:eastAsia="Times New Roman" w:cstheme="minorHAnsi"/>
           <w:b/>
           <w:bCs/>
           <w:sz w:val="20"/>
@@ -185,14 +188,15 @@
     <w:p>
       <w:pPr>
         <w:rPr>
-          <w:rFonts w:ascii="Open Sans" w:hAnsi="Open Sans" w:cs="Open Sans"/>
+          <w:rFonts w:cstheme="minorHAnsi"/>
           <w:sz w:val="20"/>
           <w:szCs w:val="20"/>
         </w:rPr>
       </w:pPr>
-      <w:r>
-        <w:rPr>
-          <w:rFonts w:ascii="Open Sans" w:hAnsi="Open Sans" w:cs="Open Sans"/>
+      <w:bookmarkStart w:id="4" w:name="_Hlk57364077"/>
+      <w:r>
+        <w:rPr>
+          <w:rFonts w:cstheme="minorHAnsi"/>
           <w:sz w:val="20"/>
           <w:szCs w:val="20"/>
         </w:rPr>
@@ -201,7 +205,7 @@
       <w:proofErr w:type="gramStart"/>
       <w:r>
         <w:rPr>
-          <w:rFonts w:ascii="Open Sans" w:hAnsi="Open Sans" w:cs="Open Sans"/>
+          <w:rFonts w:cstheme="minorHAnsi"/>
           <w:sz w:val="20"/>
           <w:szCs w:val="20"/>
         </w:rPr>
@@ -210,7 +214,7 @@
       <w:proofErr w:type="gramEnd"/>
       <w:r>
         <w:rPr>
-          <w:rFonts w:ascii="Open Sans" w:hAnsi="Open Sans" w:cs="Open Sans"/>
+          <w:rFonts w:cstheme="minorHAnsi"/>
           <w:sz w:val="20"/>
           <w:szCs w:val="20"/>
         </w:rPr>
@@ -218,7 +222,7 @@
       </w:r>
       <w:r>
         <w:rPr>
-          <w:rFonts w:ascii="Open Sans" w:hAnsi="Open Sans" w:cs="Open Sans"/>
+          <w:rFonts w:cstheme="minorHAnsi"/>
           <w:sz w:val="20"/>
           <w:szCs w:val="20"/>
         </w:rPr>
@@ -226,7 +230,7 @@
       </w:r>
       <w:r>
         <w:rPr>
-          <w:rFonts w:ascii="Open Sans" w:hAnsi="Open Sans" w:cs="Open Sans"/>
+          <w:rFonts w:cstheme="minorHAnsi"/>
           <w:sz w:val="20"/>
           <w:szCs w:val="20"/>
         </w:rPr>
@@ -234,7 +238,7 @@
       </w:r>
       <w:r>
         <w:rPr>
-          <w:rFonts w:ascii="Open Sans" w:hAnsi="Open Sans" w:cs="Open Sans"/>
+          <w:rFonts w:cstheme="minorHAnsi"/>
           <w:sz w:val="20"/>
           <w:szCs w:val="20"/>
         </w:rPr>
@@ -242,12 +246,13 @@
       </w:r>
       <w:r>
         <w:rPr>
-          <w:rFonts w:ascii="Open Sans" w:hAnsi="Open Sans" w:cs="Open Sans"/>
+          <w:rFonts w:cstheme="minorHAnsi"/>
           <w:sz w:val="20"/>
           <w:szCs w:val="20"/>
         </w:rPr>
         <w:t>. Knowing your team members abilities and shortcomings is essential to a successful project.</w:t>
       </w:r>
+      <w:bookmarkEnd w:id="4"/>
     </w:p>
     <w:sectPr>
       <w:pgSz w:w="11906" w:h="16838"/>
@@ -1211,6 +1216,10 @@
 </FormTemplates>
 </file>
 
+<file path=customXml/item4.xml><?xml version="1.0" encoding="utf-8"?>
+<b:Sources xmlns:b="http://schemas.openxmlformats.org/officeDocument/2006/bibliography" xmlns="http://schemas.openxmlformats.org/officeDocument/2006/bibliography" SelectedStyle="\APASixthEditionOfficeOnline.xsl" StyleName="APA" Version="6"/>
+</file>
+
 <file path=customXml/itemProps1.xml><?xml version="1.0" encoding="utf-8"?>
 <ds:datastoreItem xmlns:ds="http://schemas.openxmlformats.org/officeDocument/2006/customXml" ds:itemID="{27B57128-4A35-4094-BBE3-580CFAD19702}">
   <ds:schemaRefs>
@@ -1244,4 +1253,12 @@
     <ds:schemaRef ds:uri="http://schemas.microsoft.com/sharepoint/v3/contenttype/forms"/>
   </ds:schemaRefs>
 </ds:datastoreItem>
+</file>
+
+<file path=customXml/itemProps4.xml><?xml version="1.0" encoding="utf-8"?>
+<ds:datastoreItem xmlns:ds="http://schemas.openxmlformats.org/officeDocument/2006/customXml" ds:itemID="{B09B1450-D6D4-4BCA-8C1D-C78CD114C784}">
+  <ds:schemaRefs>
+    <ds:schemaRef ds:uri="http://schemas.openxmlformats.org/officeDocument/2006/bibliography"/>
+  </ds:schemaRefs>
+</ds:datastoreItem>
 </file>
</xml_diff>